<commit_message>
Updated documentation and added presentation
</commit_message>
<xml_diff>
--- a/Documentatie/Realization.docx
+++ b/Documentatie/Realization.docx
@@ -2,8 +2,6 @@
 <file path=word/document.xml><?xml version="1.0" encoding="utf-8"?>
 <w:document xmlns:wpc="http://schemas.microsoft.com/office/word/2010/wordprocessingCanvas" xmlns:mc="http://schemas.openxmlformats.org/markup-compatibility/2006" xmlns:o="urn:schemas-microsoft-com:office:office" xmlns:r="http://schemas.openxmlformats.org/officeDocument/2006/relationships" xmlns:m="http://schemas.openxmlformats.org/officeDocument/2006/math" xmlns:v="urn:schemas-microsoft-com:vml" xmlns:wp14="http://schemas.microsoft.com/office/word/2010/wordprocessingDrawing" xmlns:wp="http://schemas.openxmlformats.org/drawingml/2006/wordprocessingDrawing" xmlns:w10="urn:schemas-microsoft-com:office:word" xmlns:w="http://schemas.openxmlformats.org/wordprocessingml/2006/main" xmlns:w14="http://schemas.microsoft.com/office/word/2010/wordml" xmlns:w15="http://schemas.microsoft.com/office/word/2012/wordml" xmlns:wpg="http://schemas.microsoft.com/office/word/2010/wordprocessingGroup" xmlns:wpi="http://schemas.microsoft.com/office/word/2010/wordprocessingInk" xmlns:wne="http://schemas.microsoft.com/office/word/2006/wordml" xmlns:wps="http://schemas.microsoft.com/office/word/2010/wordprocessingShape" mc:Ignorable="w14 w15 wp14">
   <w:body>
-    <w:bookmarkStart w:id="0" w:name="_GoBack" w:displacedByCustomXml="next"/>
-    <w:bookmarkEnd w:id="0" w:displacedByCustomXml="next"/>
     <w:sdt>
       <w:sdtPr>
         <w:id w:val="-268173437"/>
@@ -861,7 +859,6 @@
                                   <w:pStyle w:val="NoSpacing"/>
                                   <w:jc w:val="right"/>
                                   <w:rPr>
-                                    <w:color w:val="FF0000"/>
                                     <w:sz w:val="20"/>
                                     <w:szCs w:val="20"/>
                                   </w:rPr>
@@ -869,7 +866,6 @@
                                 <w:sdt>
                                   <w:sdtPr>
                                     <w:rPr>
-                                      <w:color w:val="FF0000"/>
                                       <w:sz w:val="20"/>
                                       <w:szCs w:val="20"/>
                                     </w:rPr>
@@ -883,22 +879,20 @@
                                   <w:sdtContent>
                                     <w:r>
                                       <w:rPr>
-                                        <w:color w:val="FF0000"/>
                                         <w:sz w:val="20"/>
                                         <w:szCs w:val="20"/>
                                       </w:rPr>
-                                      <w:t xml:space="preserve">The </w:t>
-                                    </w:r>
-                                    <w:r>
-                                      <w:rPr>
-                                        <w:color w:val="FF0000"/>
-                                        <w:sz w:val="20"/>
-                                        <w:szCs w:val="20"/>
-                                      </w:rPr>
-                                      <w:t>Realization Document explains how the actual project will be developed</w:t>
+                                      <w:t>The</w:t>
                                     </w:r>
                                   </w:sdtContent>
                                 </w:sdt>
+                                <w:r>
+                                  <w:rPr>
+                                    <w:sz w:val="20"/>
+                                    <w:szCs w:val="20"/>
+                                  </w:rPr>
+                                  <w:t xml:space="preserve"> realization document describes where to think about when realizing the product</w:t>
+                                </w:r>
                               </w:p>
                             </w:txbxContent>
                           </wps:txbx>
@@ -922,7 +916,11 @@
               </mc:Choice>
               <mc:Fallback>
                 <w:pict>
-                  <v:shape w14:anchorId="38161344" id="Text Box 153" o:spid="_x0000_s1028" type="#_x0000_t202" style="position:absolute;margin-left:48.75pt;margin-top:589.5pt;width:528.7pt;height:79.5pt;z-index:251661312;visibility:visible;mso-wrap-style:square;mso-width-percent:0;mso-height-percent:100;mso-wrap-distance-left:9pt;mso-wrap-distance-top:0;mso-wrap-distance-right:9pt;mso-wrap-distance-bottom:0;mso-position-horizontal:absolute;mso-position-horizontal-relative:page;mso-position-vertical:absolute;mso-position-vertical-relative:page;mso-width-percent:0;mso-height-percent:100;mso-width-relative:page;mso-height-relative:page;v-text-anchor:top" o:gfxdata="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" filled="f" stroked="f" strokeweight=".5pt">
+                  <v:shapetype w14:anchorId="38161344" id="_x0000_t202" coordsize="21600,21600" o:spt="202" path="m,l,21600r21600,l21600,xe">
+                    <v:stroke joinstyle="miter"/>
+                    <v:path gradientshapeok="t" o:connecttype="rect"/>
+                  </v:shapetype>
+                  <v:shape id="Text Box 153" o:spid="_x0000_s1028" type="#_x0000_t202" style="position:absolute;margin-left:48.75pt;margin-top:589.5pt;width:528.7pt;height:79.5pt;z-index:251661312;visibility:visible;mso-wrap-style:square;mso-width-percent:0;mso-height-percent:100;mso-wrap-distance-left:9pt;mso-wrap-distance-top:0;mso-wrap-distance-right:9pt;mso-wrap-distance-bottom:0;mso-position-horizontal:absolute;mso-position-horizontal-relative:page;mso-position-vertical:absolute;mso-position-vertical-relative:page;mso-width-percent:0;mso-height-percent:100;mso-width-relative:page;mso-height-relative:page;v-text-anchor:top" o:gfxdata="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" filled="f" stroked="f" strokeweight=".5pt">
                     <v:textbox style="mso-fit-shape-to-text:t" inset="126pt,0,54pt,0">
                       <w:txbxContent>
                         <w:p>
@@ -949,7 +947,6 @@
                             <w:pStyle w:val="NoSpacing"/>
                             <w:jc w:val="right"/>
                             <w:rPr>
-                              <w:color w:val="FF0000"/>
                               <w:sz w:val="20"/>
                               <w:szCs w:val="20"/>
                             </w:rPr>
@@ -957,7 +954,6 @@
                           <w:sdt>
                             <w:sdtPr>
                               <w:rPr>
-                                <w:color w:val="FF0000"/>
                                 <w:sz w:val="20"/>
                                 <w:szCs w:val="20"/>
                               </w:rPr>
@@ -971,22 +967,20 @@
                             <w:sdtContent>
                               <w:r>
                                 <w:rPr>
-                                  <w:color w:val="FF0000"/>
                                   <w:sz w:val="20"/>
                                   <w:szCs w:val="20"/>
                                 </w:rPr>
-                                <w:t xml:space="preserve">The </w:t>
-                              </w:r>
-                              <w:r>
-                                <w:rPr>
-                                  <w:color w:val="FF0000"/>
-                                  <w:sz w:val="20"/>
-                                  <w:szCs w:val="20"/>
-                                </w:rPr>
-                                <w:t>Realization Document explains how the actual project will be developed</w:t>
+                                <w:t>The</w:t>
                               </w:r>
                             </w:sdtContent>
                           </w:sdt>
+                          <w:r>
+                            <w:rPr>
+                              <w:sz w:val="20"/>
+                              <w:szCs w:val="20"/>
+                            </w:rPr>
+                            <w:t xml:space="preserve"> realization document describes where to think about when realizing the product</w:t>
+                          </w:r>
                         </w:p>
                       </w:txbxContent>
                     </v:textbox>
@@ -1002,7 +996,7 @@
         </w:p>
       </w:sdtContent>
     </w:sdt>
-    <w:bookmarkStart w:id="1" w:name="_Toc437383372" w:displacedByCustomXml="next"/>
+    <w:bookmarkStart w:id="0" w:name="_Toc440862464" w:displacedByCustomXml="next"/>
     <w:sdt>
       <w:sdtPr>
         <w:rPr>
@@ -1035,7 +1029,7 @@
           <w:r>
             <w:t xml:space="preserve"> of contents</w:t>
           </w:r>
-          <w:bookmarkEnd w:id="1"/>
+          <w:bookmarkEnd w:id="0"/>
         </w:p>
         <w:p>
           <w:pPr>
@@ -1055,7 +1049,7 @@
           <w:r>
             <w:fldChar w:fldCharType="separate"/>
           </w:r>
-          <w:hyperlink w:anchor="_Toc437383372" w:history="1">
+          <w:hyperlink w:anchor="_Toc440862464" w:history="1">
             <w:r>
               <w:rPr>
                 <w:rStyle w:val="Hyperlink"/>
@@ -1097,7 +1091,7 @@
                 <w:noProof/>
                 <w:webHidden/>
               </w:rPr>
-              <w:instrText xml:space="preserve"> PAGEREF _Toc437383372 \h </w:instrText>
+              <w:instrText xml:space="preserve"> PAGEREF _Toc440862464 \h </w:instrText>
             </w:r>
             <w:r>
               <w:rPr>
@@ -1118,6 +1112,416 @@
                 <w:webHidden/>
               </w:rPr>
               <w:t>1</w:t>
+            </w:r>
+            <w:r>
+              <w:rPr>
+                <w:noProof/>
+                <w:webHidden/>
+              </w:rPr>
+              <w:fldChar w:fldCharType="end"/>
+            </w:r>
+          </w:hyperlink>
+        </w:p>
+        <w:p>
+          <w:pPr>
+            <w:pStyle w:val="TOC1"/>
+            <w:rPr>
+              <w:rFonts w:cstheme="minorBidi"/>
+              <w:noProof/>
+              <w:lang w:val="nl-NL" w:eastAsia="nl-NL"/>
+            </w:rPr>
+          </w:pPr>
+          <w:hyperlink w:anchor="_Toc440862465" w:history="1">
+            <w:r>
+              <w:rPr>
+                <w:rStyle w:val="Hyperlink"/>
+                <w:noProof/>
+              </w:rPr>
+              <w:t>2</w:t>
+            </w:r>
+            <w:r>
+              <w:rPr>
+                <w:rFonts w:cstheme="minorBidi"/>
+                <w:noProof/>
+                <w:lang w:val="nl-NL" w:eastAsia="nl-NL"/>
+              </w:rPr>
+              <w:tab/>
+            </w:r>
+            <w:r>
+              <w:rPr>
+                <w:rStyle w:val="Hyperlink"/>
+                <w:noProof/>
+              </w:rPr>
+              <w:t>Planning</w:t>
+            </w:r>
+            <w:r>
+              <w:rPr>
+                <w:noProof/>
+                <w:webHidden/>
+              </w:rPr>
+              <w:tab/>
+            </w:r>
+            <w:r>
+              <w:rPr>
+                <w:noProof/>
+                <w:webHidden/>
+              </w:rPr>
+              <w:fldChar w:fldCharType="begin"/>
+            </w:r>
+            <w:r>
+              <w:rPr>
+                <w:noProof/>
+                <w:webHidden/>
+              </w:rPr>
+              <w:instrText xml:space="preserve"> PAGEREF _Toc440862465 \h </w:instrText>
+            </w:r>
+            <w:r>
+              <w:rPr>
+                <w:noProof/>
+                <w:webHidden/>
+              </w:rPr>
+            </w:r>
+            <w:r>
+              <w:rPr>
+                <w:noProof/>
+                <w:webHidden/>
+              </w:rPr>
+              <w:fldChar w:fldCharType="separate"/>
+            </w:r>
+            <w:r>
+              <w:rPr>
+                <w:noProof/>
+                <w:webHidden/>
+              </w:rPr>
+              <w:t>2</w:t>
+            </w:r>
+            <w:r>
+              <w:rPr>
+                <w:noProof/>
+                <w:webHidden/>
+              </w:rPr>
+              <w:fldChar w:fldCharType="end"/>
+            </w:r>
+          </w:hyperlink>
+        </w:p>
+        <w:p>
+          <w:pPr>
+            <w:pStyle w:val="TOC1"/>
+            <w:rPr>
+              <w:rFonts w:cstheme="minorBidi"/>
+              <w:noProof/>
+              <w:lang w:val="nl-NL" w:eastAsia="nl-NL"/>
+            </w:rPr>
+          </w:pPr>
+          <w:hyperlink w:anchor="_Toc440862466" w:history="1">
+            <w:r>
+              <w:rPr>
+                <w:rStyle w:val="Hyperlink"/>
+                <w:noProof/>
+              </w:rPr>
+              <w:t>3</w:t>
+            </w:r>
+            <w:r>
+              <w:rPr>
+                <w:rFonts w:cstheme="minorBidi"/>
+                <w:noProof/>
+                <w:lang w:val="nl-NL" w:eastAsia="nl-NL"/>
+              </w:rPr>
+              <w:tab/>
+            </w:r>
+            <w:r>
+              <w:rPr>
+                <w:rStyle w:val="Hyperlink"/>
+                <w:noProof/>
+              </w:rPr>
+              <w:t>Documenting</w:t>
+            </w:r>
+            <w:r>
+              <w:rPr>
+                <w:noProof/>
+                <w:webHidden/>
+              </w:rPr>
+              <w:tab/>
+            </w:r>
+            <w:r>
+              <w:rPr>
+                <w:noProof/>
+                <w:webHidden/>
+              </w:rPr>
+              <w:fldChar w:fldCharType="begin"/>
+            </w:r>
+            <w:r>
+              <w:rPr>
+                <w:noProof/>
+                <w:webHidden/>
+              </w:rPr>
+              <w:instrText xml:space="preserve"> PAGEREF _Toc440862466 \h </w:instrText>
+            </w:r>
+            <w:r>
+              <w:rPr>
+                <w:noProof/>
+                <w:webHidden/>
+              </w:rPr>
+            </w:r>
+            <w:r>
+              <w:rPr>
+                <w:noProof/>
+                <w:webHidden/>
+              </w:rPr>
+              <w:fldChar w:fldCharType="separate"/>
+            </w:r>
+            <w:r>
+              <w:rPr>
+                <w:noProof/>
+                <w:webHidden/>
+              </w:rPr>
+              <w:t>2</w:t>
+            </w:r>
+            <w:r>
+              <w:rPr>
+                <w:noProof/>
+                <w:webHidden/>
+              </w:rPr>
+              <w:fldChar w:fldCharType="end"/>
+            </w:r>
+          </w:hyperlink>
+        </w:p>
+        <w:p>
+          <w:pPr>
+            <w:pStyle w:val="TOC1"/>
+            <w:rPr>
+              <w:rFonts w:cstheme="minorBidi"/>
+              <w:noProof/>
+              <w:lang w:val="nl-NL" w:eastAsia="nl-NL"/>
+            </w:rPr>
+          </w:pPr>
+          <w:hyperlink w:anchor="_Toc440862467" w:history="1">
+            <w:r>
+              <w:rPr>
+                <w:rStyle w:val="Hyperlink"/>
+                <w:noProof/>
+              </w:rPr>
+              <w:t>4</w:t>
+            </w:r>
+            <w:r>
+              <w:rPr>
+                <w:rFonts w:cstheme="minorBidi"/>
+                <w:noProof/>
+                <w:lang w:val="nl-NL" w:eastAsia="nl-NL"/>
+              </w:rPr>
+              <w:tab/>
+            </w:r>
+            <w:r>
+              <w:rPr>
+                <w:rStyle w:val="Hyperlink"/>
+                <w:noProof/>
+              </w:rPr>
+              <w:t>Testing</w:t>
+            </w:r>
+            <w:r>
+              <w:rPr>
+                <w:noProof/>
+                <w:webHidden/>
+              </w:rPr>
+              <w:tab/>
+            </w:r>
+            <w:r>
+              <w:rPr>
+                <w:noProof/>
+                <w:webHidden/>
+              </w:rPr>
+              <w:fldChar w:fldCharType="begin"/>
+            </w:r>
+            <w:r>
+              <w:rPr>
+                <w:noProof/>
+                <w:webHidden/>
+              </w:rPr>
+              <w:instrText xml:space="preserve"> PAGEREF _Toc440862467 \h </w:instrText>
+            </w:r>
+            <w:r>
+              <w:rPr>
+                <w:noProof/>
+                <w:webHidden/>
+              </w:rPr>
+            </w:r>
+            <w:r>
+              <w:rPr>
+                <w:noProof/>
+                <w:webHidden/>
+              </w:rPr>
+              <w:fldChar w:fldCharType="separate"/>
+            </w:r>
+            <w:r>
+              <w:rPr>
+                <w:noProof/>
+                <w:webHidden/>
+              </w:rPr>
+              <w:t>2</w:t>
+            </w:r>
+            <w:r>
+              <w:rPr>
+                <w:noProof/>
+                <w:webHidden/>
+              </w:rPr>
+              <w:fldChar w:fldCharType="end"/>
+            </w:r>
+          </w:hyperlink>
+        </w:p>
+        <w:p>
+          <w:pPr>
+            <w:pStyle w:val="TOC1"/>
+            <w:rPr>
+              <w:rFonts w:cstheme="minorBidi"/>
+              <w:noProof/>
+              <w:lang w:val="nl-NL" w:eastAsia="nl-NL"/>
+            </w:rPr>
+          </w:pPr>
+          <w:hyperlink w:anchor="_Toc440862468" w:history="1">
+            <w:r>
+              <w:rPr>
+                <w:rStyle w:val="Hyperlink"/>
+                <w:noProof/>
+              </w:rPr>
+              <w:t>5</w:t>
+            </w:r>
+            <w:r>
+              <w:rPr>
+                <w:rFonts w:cstheme="minorBidi"/>
+                <w:noProof/>
+                <w:lang w:val="nl-NL" w:eastAsia="nl-NL"/>
+              </w:rPr>
+              <w:tab/>
+            </w:r>
+            <w:r>
+              <w:rPr>
+                <w:rStyle w:val="Hyperlink"/>
+                <w:noProof/>
+              </w:rPr>
+              <w:t>Produced Products</w:t>
+            </w:r>
+            <w:r>
+              <w:rPr>
+                <w:noProof/>
+                <w:webHidden/>
+              </w:rPr>
+              <w:tab/>
+            </w:r>
+            <w:r>
+              <w:rPr>
+                <w:noProof/>
+                <w:webHidden/>
+              </w:rPr>
+              <w:fldChar w:fldCharType="begin"/>
+            </w:r>
+            <w:r>
+              <w:rPr>
+                <w:noProof/>
+                <w:webHidden/>
+              </w:rPr>
+              <w:instrText xml:space="preserve"> PAGEREF _Toc440862468 \h </w:instrText>
+            </w:r>
+            <w:r>
+              <w:rPr>
+                <w:noProof/>
+                <w:webHidden/>
+              </w:rPr>
+            </w:r>
+            <w:r>
+              <w:rPr>
+                <w:noProof/>
+                <w:webHidden/>
+              </w:rPr>
+              <w:fldChar w:fldCharType="separate"/>
+            </w:r>
+            <w:r>
+              <w:rPr>
+                <w:noProof/>
+                <w:webHidden/>
+              </w:rPr>
+              <w:t>2</w:t>
+            </w:r>
+            <w:r>
+              <w:rPr>
+                <w:noProof/>
+                <w:webHidden/>
+              </w:rPr>
+              <w:fldChar w:fldCharType="end"/>
+            </w:r>
+          </w:hyperlink>
+        </w:p>
+        <w:p>
+          <w:pPr>
+            <w:pStyle w:val="TOC1"/>
+            <w:rPr>
+              <w:rFonts w:cstheme="minorBidi"/>
+              <w:noProof/>
+              <w:lang w:val="nl-NL" w:eastAsia="nl-NL"/>
+            </w:rPr>
+          </w:pPr>
+          <w:hyperlink w:anchor="_Toc440862469" w:history="1">
+            <w:r>
+              <w:rPr>
+                <w:rStyle w:val="Hyperlink"/>
+                <w:noProof/>
+              </w:rPr>
+              <w:t>6</w:t>
+            </w:r>
+            <w:r>
+              <w:rPr>
+                <w:rFonts w:cstheme="minorBidi"/>
+                <w:noProof/>
+                <w:lang w:val="nl-NL" w:eastAsia="nl-NL"/>
+              </w:rPr>
+              <w:tab/>
+            </w:r>
+            <w:r>
+              <w:rPr>
+                <w:rStyle w:val="Hyperlink"/>
+                <w:noProof/>
+              </w:rPr>
+              <w:t>Acceptation</w:t>
+            </w:r>
+            <w:r>
+              <w:rPr>
+                <w:noProof/>
+                <w:webHidden/>
+              </w:rPr>
+              <w:tab/>
+            </w:r>
+            <w:r>
+              <w:rPr>
+                <w:noProof/>
+                <w:webHidden/>
+              </w:rPr>
+              <w:fldChar w:fldCharType="begin"/>
+            </w:r>
+            <w:r>
+              <w:rPr>
+                <w:noProof/>
+                <w:webHidden/>
+              </w:rPr>
+              <w:instrText xml:space="preserve"> PAGEREF _Toc440862469 \h </w:instrText>
+            </w:r>
+            <w:r>
+              <w:rPr>
+                <w:noProof/>
+                <w:webHidden/>
+              </w:rPr>
+            </w:r>
+            <w:r>
+              <w:rPr>
+                <w:noProof/>
+                <w:webHidden/>
+              </w:rPr>
+              <w:fldChar w:fldCharType="separate"/>
+            </w:r>
+            <w:r>
+              <w:rPr>
+                <w:noProof/>
+                <w:webHidden/>
+              </w:rPr>
+              <w:t>2</w:t>
             </w:r>
             <w:r>
               <w:rPr>
@@ -1147,8 +1551,396 @@
         </w:p>
       </w:sdtContent>
     </w:sdt>
+    <w:p>
+      <w:pPr>
+        <w:rPr>
+          <w:b/>
+          <w:bCs/>
+          <w:noProof/>
+        </w:rPr>
+      </w:pPr>
+      <w:r>
+        <w:rPr>
+          <w:b/>
+          <w:bCs/>
+          <w:noProof/>
+        </w:rPr>
+        <w:br w:type="page"/>
+      </w:r>
+    </w:p>
+    <w:p>
+      <w:pPr>
+        <w:pStyle w:val="Heading1"/>
+        <w:rPr>
+          <w:noProof/>
+        </w:rPr>
+      </w:pPr>
+      <w:bookmarkStart w:id="1" w:name="_Toc440862465"/>
+      <w:r>
+        <w:rPr>
+          <w:noProof/>
+        </w:rPr>
+        <w:t>Planning</w:t>
+      </w:r>
+      <w:bookmarkEnd w:id="1"/>
+    </w:p>
+    <w:p>
+      <w:pPr>
+        <w:rPr>
+          <w:lang w:val="en-US"/>
+        </w:rPr>
+      </w:pPr>
+      <w:r>
+        <w:rPr>
+          <w:lang w:val="en-US"/>
+        </w:rPr>
+        <w:t>Before realizing the product there needs to be a planning in order to maintain stability when the project will be made. That way you also know which parts of the application</w:t>
+      </w:r>
+      <w:r>
+        <w:rPr>
+          <w:lang w:val="en-US"/>
+        </w:rPr>
+        <w:t xml:space="preserve"> are going to take more time tha</w:t>
+      </w:r>
+      <w:r>
+        <w:rPr>
+          <w:lang w:val="en-US"/>
+        </w:rPr>
+        <w:t>n others</w:t>
+      </w:r>
+      <w:r>
+        <w:rPr>
+          <w:lang w:val="en-US"/>
+        </w:rPr>
+        <w:t>. Everyone that works on the project needs to follow the project planner.</w:t>
+      </w:r>
+    </w:p>
+    <w:p>
+      <w:pPr>
+        <w:rPr>
+          <w:lang w:val="en-US"/>
+        </w:rPr>
+      </w:pPr>
+      <w:r>
+        <w:rPr>
+          <w:lang w:val="en-US"/>
+        </w:rPr>
+        <w:t>The planning is made in Microsoft Excel</w:t>
+      </w:r>
+      <w:r>
+        <w:rPr>
+          <w:lang w:val="en-US"/>
+        </w:rPr>
+        <w:t xml:space="preserve">: </w:t>
+      </w:r>
+      <w:hyperlink r:id="rId11" w:history="1">
+        <w:r>
+          <w:rPr>
+            <w:rStyle w:val="Hyperlink"/>
+            <w:lang w:val="en-US"/>
+          </w:rPr>
+          <w:t>Cheery Project Planner.xlsx</w:t>
+        </w:r>
+      </w:hyperlink>
+    </w:p>
+    <w:p>
+      <w:pPr>
+        <w:pStyle w:val="Heading1"/>
+      </w:pPr>
+      <w:bookmarkStart w:id="2" w:name="_Toc440862466"/>
+      <w:r>
+        <w:t>Documenting</w:t>
+      </w:r>
+      <w:bookmarkEnd w:id="2"/>
+    </w:p>
+    <w:p>
+      <w:pPr>
+        <w:rPr>
+          <w:lang w:val="en-US"/>
+        </w:rPr>
+      </w:pPr>
+      <w:r>
+        <w:rPr>
+          <w:lang w:val="en-US"/>
+        </w:rPr>
+        <w:t>The application shall be documented in multiple forms.</w:t>
+      </w:r>
+      <w:r>
+        <w:rPr>
+          <w:lang w:val="en-US"/>
+        </w:rPr>
+        <w:t xml:space="preserve"> </w:t>
+      </w:r>
+      <w:r>
+        <w:rPr>
+          <w:lang w:val="en-US"/>
+        </w:rPr>
+        <w:t xml:space="preserve">The code of the project will get its documentation with code documenting standards. This way it’s </w:t>
+      </w:r>
+      <w:r>
+        <w:rPr>
+          <w:lang w:val="en-US"/>
+        </w:rPr>
+        <w:t>clearer</w:t>
+      </w:r>
+      <w:r>
+        <w:rPr>
+          <w:lang w:val="en-US"/>
+        </w:rPr>
+        <w:t xml:space="preserve"> f</w:t>
+      </w:r>
+      <w:r>
+        <w:rPr>
+          <w:lang w:val="en-US"/>
+        </w:rPr>
+        <w:t>or the team which you work with and you know of course what the code actually does.</w:t>
+      </w:r>
+    </w:p>
+    <w:p>
+      <w:pPr>
+        <w:rPr>
+          <w:lang w:val="en-US"/>
+        </w:rPr>
+      </w:pPr>
+      <w:r>
+        <w:rPr>
+          <w:lang w:val="en-US"/>
+        </w:rPr>
+        <w:t>The code documentation will be done with PHPStorm. There is a feature in PHPStorm to auto-generate documentation for the code.</w:t>
+      </w:r>
+    </w:p>
+    <w:p>
+      <w:pPr>
+        <w:rPr>
+          <w:lang w:val="en-US"/>
+        </w:rPr>
+      </w:pPr>
+      <w:r>
+        <w:rPr>
+          <w:lang w:val="en-US"/>
+        </w:rPr>
+        <w:t>The documentation for the code will look like this:</w:t>
+      </w:r>
+    </w:p>
+    <w:p>
+      <w:pPr>
+        <w:rPr>
+          <w:lang w:val="en-US"/>
+        </w:rPr>
+      </w:pPr>
+      <w:r>
+        <w:rPr>
+          <w:noProof/>
+          <w:lang w:eastAsia="nl-NL"/>
+        </w:rPr>
+        <w:drawing>
+          <wp:inline distT="0" distB="0" distL="0" distR="0">
+            <wp:extent cx="5760720" cy="2125980"/>
+            <wp:effectExtent l="0" t="0" r="0" b="7620"/>
+            <wp:docPr id="2" name="Picture 2"/>
+            <wp:cNvGraphicFramePr>
+              <a:graphicFrameLocks xmlns:a="http://schemas.openxmlformats.org/drawingml/2006/main" noChangeAspect="1"/>
+            </wp:cNvGraphicFramePr>
+            <a:graphic xmlns:a="http://schemas.openxmlformats.org/drawingml/2006/main">
+              <a:graphicData uri="http://schemas.openxmlformats.org/drawingml/2006/picture">
+                <pic:pic xmlns:pic="http://schemas.openxmlformats.org/drawingml/2006/picture">
+                  <pic:nvPicPr>
+                    <pic:cNvPr id="2" name="code docu.png"/>
+                    <pic:cNvPicPr/>
+                  </pic:nvPicPr>
+                  <pic:blipFill>
+                    <a:blip r:embed="rId12">
+                      <a:extLst>
+                        <a:ext uri="{28A0092B-C50C-407E-A947-70E740481C1C}">
+                          <a14:useLocalDpi xmlns:a14="http://schemas.microsoft.com/office/drawing/2010/main" val="0"/>
+                        </a:ext>
+                      </a:extLst>
+                    </a:blip>
+                    <a:stretch>
+                      <a:fillRect/>
+                    </a:stretch>
+                  </pic:blipFill>
+                  <pic:spPr>
+                    <a:xfrm>
+                      <a:off x="0" y="0"/>
+                      <a:ext cx="5760720" cy="2125980"/>
+                    </a:xfrm>
+                    <a:prstGeom prst="rect">
+                      <a:avLst/>
+                    </a:prstGeom>
+                  </pic:spPr>
+                </pic:pic>
+              </a:graphicData>
+            </a:graphic>
+          </wp:inline>
+        </w:drawing>
+      </w:r>
+    </w:p>
+    <w:p>
+      <w:pPr>
+        <w:pStyle w:val="Heading1"/>
+      </w:pPr>
+      <w:bookmarkStart w:id="3" w:name="_Toc440862467"/>
+      <w:r>
+        <w:t>Testing</w:t>
+      </w:r>
+      <w:bookmarkEnd w:id="3"/>
+    </w:p>
+    <w:p>
+      <w:pPr>
+        <w:rPr>
+          <w:lang w:val="en-US"/>
+        </w:rPr>
+      </w:pPr>
+      <w:r>
+        <w:rPr>
+          <w:lang w:val="en-US"/>
+        </w:rPr>
+        <w:t xml:space="preserve">Testing will be done throughout the realization of the project. </w:t>
+      </w:r>
+      <w:r>
+        <w:rPr>
+          <w:lang w:val="en-US"/>
+        </w:rPr>
+        <w:t>Every time there is a big edition made with the code that part of the program will need testing and bugs fixed if there are any.</w:t>
+      </w:r>
+    </w:p>
+    <w:p>
+      <w:pPr>
+        <w:pStyle w:val="Heading1"/>
+      </w:pPr>
+      <w:bookmarkStart w:id="4" w:name="_Toc440862468"/>
+      <w:r>
+        <w:t>Produced Products</w:t>
+      </w:r>
+      <w:bookmarkEnd w:id="4"/>
+    </w:p>
+    <w:p>
+      <w:pPr>
+        <w:rPr>
+          <w:lang w:val="en-US"/>
+        </w:rPr>
+      </w:pPr>
+      <w:r>
+        <w:rPr>
+          <w:lang w:val="en-US"/>
+        </w:rPr>
+        <w:t>The products that will be produced when realiz</w:t>
+      </w:r>
+      <w:r>
+        <w:rPr>
+          <w:lang w:val="en-US"/>
+        </w:rPr>
+        <w:t>ing are the code of the project and the documentation for the whole project including this document.</w:t>
+      </w:r>
+    </w:p>
+    <w:p>
+      <w:pPr>
+        <w:rPr>
+          <w:lang w:val="en-US"/>
+        </w:rPr>
+      </w:pPr>
+      <w:r>
+        <w:rPr>
+          <w:lang w:val="en-US"/>
+        </w:rPr>
+        <w:t>Produced products from realizing the project:</w:t>
+      </w:r>
+    </w:p>
+    <w:p>
+      <w:pPr>
+        <w:pStyle w:val="ListParagraph"/>
+        <w:numPr>
+          <w:ilvl w:val="0"/>
+          <w:numId w:val="12"/>
+        </w:numPr>
+        <w:rPr>
+          <w:lang w:val="en-US"/>
+        </w:rPr>
+      </w:pPr>
+      <w:r>
+        <w:rPr>
+          <w:lang w:val="en-US"/>
+        </w:rPr>
+        <w:t>API (Application Programming Interface)</w:t>
+      </w:r>
+    </w:p>
+    <w:p>
+      <w:pPr>
+        <w:pStyle w:val="ListParagraph"/>
+        <w:numPr>
+          <w:ilvl w:val="0"/>
+          <w:numId w:val="12"/>
+        </w:numPr>
+        <w:rPr>
+          <w:lang w:val="en-US"/>
+        </w:rPr>
+      </w:pPr>
+      <w:r>
+        <w:rPr>
+          <w:lang w:val="en-US"/>
+        </w:rPr>
+        <w:t>Social platform base</w:t>
+      </w:r>
+    </w:p>
+    <w:p>
+      <w:pPr>
+        <w:pStyle w:val="ListParagraph"/>
+        <w:numPr>
+          <w:ilvl w:val="0"/>
+          <w:numId w:val="12"/>
+        </w:numPr>
+        <w:rPr>
+          <w:lang w:val="en-US"/>
+        </w:rPr>
+      </w:pPr>
+      <w:r>
+        <w:rPr>
+          <w:lang w:val="en-US"/>
+        </w:rPr>
+        <w:t>Users and Groups on a platform</w:t>
+      </w:r>
+    </w:p>
+    <w:p>
+      <w:pPr>
+        <w:pStyle w:val="ListParagraph"/>
+        <w:numPr>
+          <w:ilvl w:val="0"/>
+          <w:numId w:val="12"/>
+        </w:numPr>
+        <w:rPr>
+          <w:lang w:val="en-US"/>
+        </w:rPr>
+      </w:pPr>
+      <w:r>
+        <w:rPr>
+          <w:lang w:val="en-US"/>
+        </w:rPr>
+        <w:t>Different types of games for users and groups to play with each other</w:t>
+      </w:r>
+    </w:p>
+    <w:p>
+      <w:pPr>
+        <w:pStyle w:val="ListParagraph"/>
+        <w:numPr>
+          <w:ilvl w:val="0"/>
+          <w:numId w:val="12"/>
+        </w:numPr>
+        <w:rPr>
+          <w:lang w:val="en-US"/>
+        </w:rPr>
+      </w:pPr>
+      <w:r>
+        <w:rPr>
+          <w:lang w:val="en-US"/>
+        </w:rPr>
+        <w:t>Points System</w:t>
+      </w:r>
+      <w:bookmarkStart w:id="5" w:name="_GoBack"/>
+      <w:bookmarkEnd w:id="5"/>
+    </w:p>
     <w:sectPr>
-      <w:footerReference w:type="default" r:id="rId11"/>
+      <w:footerReference w:type="default" r:id="rId13"/>
       <w:pgSz w:w="11906" w:h="16838"/>
       <w:pgMar w:top="1417" w:right="1417" w:bottom="1417" w:left="1417" w:header="708" w:footer="708" w:gutter="0"/>
       <w:pgNumType w:start="0"/>
@@ -2014,6 +2806,119 @@
     </w:lvl>
   </w:abstractNum>
   <w:abstractNum w:abstractNumId="6" w15:restartNumberingAfterBreak="0">
+    <w:nsid w:val="2C236E2D"/>
+    <w:multiLevelType w:val="hybridMultilevel"/>
+    <w:tmpl w:val="E468FA2E"/>
+    <w:lvl w:ilvl="0" w:tplc="04130001">
+      <w:start w:val="1"/>
+      <w:numFmt w:val="bullet"/>
+      <w:lvlText w:val=""/>
+      <w:lvlJc w:val="left"/>
+      <w:pPr>
+        <w:ind w:left="720" w:hanging="360"/>
+      </w:pPr>
+      <w:rPr>
+        <w:rFonts w:ascii="Symbol" w:hAnsi="Symbol" w:hint="default"/>
+      </w:rPr>
+    </w:lvl>
+    <w:lvl w:ilvl="1" w:tplc="04130003" w:tentative="1">
+      <w:start w:val="1"/>
+      <w:numFmt w:val="bullet"/>
+      <w:lvlText w:val="o"/>
+      <w:lvlJc w:val="left"/>
+      <w:pPr>
+        <w:ind w:left="1440" w:hanging="360"/>
+      </w:pPr>
+      <w:rPr>
+        <w:rFonts w:ascii="Courier New" w:hAnsi="Courier New" w:cs="Courier New" w:hint="default"/>
+      </w:rPr>
+    </w:lvl>
+    <w:lvl w:ilvl="2" w:tplc="04130005" w:tentative="1">
+      <w:start w:val="1"/>
+      <w:numFmt w:val="bullet"/>
+      <w:lvlText w:val=""/>
+      <w:lvlJc w:val="left"/>
+      <w:pPr>
+        <w:ind w:left="2160" w:hanging="360"/>
+      </w:pPr>
+      <w:rPr>
+        <w:rFonts w:ascii="Wingdings" w:hAnsi="Wingdings" w:hint="default"/>
+      </w:rPr>
+    </w:lvl>
+    <w:lvl w:ilvl="3" w:tplc="04130001" w:tentative="1">
+      <w:start w:val="1"/>
+      <w:numFmt w:val="bullet"/>
+      <w:lvlText w:val=""/>
+      <w:lvlJc w:val="left"/>
+      <w:pPr>
+        <w:ind w:left="2880" w:hanging="360"/>
+      </w:pPr>
+      <w:rPr>
+        <w:rFonts w:ascii="Symbol" w:hAnsi="Symbol" w:hint="default"/>
+      </w:rPr>
+    </w:lvl>
+    <w:lvl w:ilvl="4" w:tplc="04130003" w:tentative="1">
+      <w:start w:val="1"/>
+      <w:numFmt w:val="bullet"/>
+      <w:lvlText w:val="o"/>
+      <w:lvlJc w:val="left"/>
+      <w:pPr>
+        <w:ind w:left="3600" w:hanging="360"/>
+      </w:pPr>
+      <w:rPr>
+        <w:rFonts w:ascii="Courier New" w:hAnsi="Courier New" w:cs="Courier New" w:hint="default"/>
+      </w:rPr>
+    </w:lvl>
+    <w:lvl w:ilvl="5" w:tplc="04130005" w:tentative="1">
+      <w:start w:val="1"/>
+      <w:numFmt w:val="bullet"/>
+      <w:lvlText w:val=""/>
+      <w:lvlJc w:val="left"/>
+      <w:pPr>
+        <w:ind w:left="4320" w:hanging="360"/>
+      </w:pPr>
+      <w:rPr>
+        <w:rFonts w:ascii="Wingdings" w:hAnsi="Wingdings" w:hint="default"/>
+      </w:rPr>
+    </w:lvl>
+    <w:lvl w:ilvl="6" w:tplc="04130001" w:tentative="1">
+      <w:start w:val="1"/>
+      <w:numFmt w:val="bullet"/>
+      <w:lvlText w:val=""/>
+      <w:lvlJc w:val="left"/>
+      <w:pPr>
+        <w:ind w:left="5040" w:hanging="360"/>
+      </w:pPr>
+      <w:rPr>
+        <w:rFonts w:ascii="Symbol" w:hAnsi="Symbol" w:hint="default"/>
+      </w:rPr>
+    </w:lvl>
+    <w:lvl w:ilvl="7" w:tplc="04130003" w:tentative="1">
+      <w:start w:val="1"/>
+      <w:numFmt w:val="bullet"/>
+      <w:lvlText w:val="o"/>
+      <w:lvlJc w:val="left"/>
+      <w:pPr>
+        <w:ind w:left="5760" w:hanging="360"/>
+      </w:pPr>
+      <w:rPr>
+        <w:rFonts w:ascii="Courier New" w:hAnsi="Courier New" w:cs="Courier New" w:hint="default"/>
+      </w:rPr>
+    </w:lvl>
+    <w:lvl w:ilvl="8" w:tplc="04130005" w:tentative="1">
+      <w:start w:val="1"/>
+      <w:numFmt w:val="bullet"/>
+      <w:lvlText w:val=""/>
+      <w:lvlJc w:val="left"/>
+      <w:pPr>
+        <w:ind w:left="6480" w:hanging="360"/>
+      </w:pPr>
+      <w:rPr>
+        <w:rFonts w:ascii="Wingdings" w:hAnsi="Wingdings" w:hint="default"/>
+      </w:rPr>
+    </w:lvl>
+  </w:abstractNum>
+  <w:abstractNum w:abstractNumId="7" w15:restartNumberingAfterBreak="0">
     <w:nsid w:val="3B8E04C5"/>
     <w:multiLevelType w:val="multilevel"/>
     <w:tmpl w:val="04130025"/>
@@ -2108,7 +3013,7 @@
       </w:pPr>
     </w:lvl>
   </w:abstractNum>
-  <w:abstractNum w:abstractNumId="7" w15:restartNumberingAfterBreak="0">
+  <w:abstractNum w:abstractNumId="8" w15:restartNumberingAfterBreak="0">
     <w:nsid w:val="52961C72"/>
     <w:multiLevelType w:val="hybridMultilevel"/>
     <w:tmpl w:val="D9D08D5C"/>
@@ -2221,7 +3126,7 @@
       </w:rPr>
     </w:lvl>
   </w:abstractNum>
-  <w:abstractNum w:abstractNumId="8" w15:restartNumberingAfterBreak="0">
+  <w:abstractNum w:abstractNumId="9" w15:restartNumberingAfterBreak="0">
     <w:nsid w:val="53CC07DD"/>
     <w:multiLevelType w:val="hybridMultilevel"/>
     <w:tmpl w:val="9D66FB08"/>
@@ -2334,7 +3239,7 @@
       </w:rPr>
     </w:lvl>
   </w:abstractNum>
-  <w:abstractNum w:abstractNumId="9" w15:restartNumberingAfterBreak="0">
+  <w:abstractNum w:abstractNumId="10" w15:restartNumberingAfterBreak="0">
     <w:nsid w:val="5BE9471B"/>
     <w:multiLevelType w:val="hybridMultilevel"/>
     <w:tmpl w:val="51102A2C"/>
@@ -2420,7 +3325,7 @@
       </w:pPr>
     </w:lvl>
   </w:abstractNum>
-  <w:abstractNum w:abstractNumId="10" w15:restartNumberingAfterBreak="0">
+  <w:abstractNum w:abstractNumId="11" w15:restartNumberingAfterBreak="0">
     <w:nsid w:val="76F14F47"/>
     <w:multiLevelType w:val="hybridMultilevel"/>
     <w:tmpl w:val="635E86F4"/>
@@ -2549,22 +3454,25 @@
     <w:abstractNumId w:val="1"/>
   </w:num>
   <w:num w:numId="6">
-    <w:abstractNumId w:val="7"/>
+    <w:abstractNumId w:val="8"/>
   </w:num>
   <w:num w:numId="7">
-    <w:abstractNumId w:val="8"/>
+    <w:abstractNumId w:val="9"/>
   </w:num>
   <w:num w:numId="8">
+    <w:abstractNumId w:val="11"/>
+  </w:num>
+  <w:num w:numId="9">
     <w:abstractNumId w:val="10"/>
   </w:num>
-  <w:num w:numId="9">
-    <w:abstractNumId w:val="9"/>
-  </w:num>
   <w:num w:numId="10">
-    <w:abstractNumId w:val="6"/>
+    <w:abstractNumId w:val="7"/>
   </w:num>
   <w:num w:numId="11">
     <w:abstractNumId w:val="5"/>
+  </w:num>
+  <w:num w:numId="12">
+    <w:abstractNumId w:val="6"/>
   </w:num>
 </w:numbering>
 </file>
@@ -3788,7 +4696,7 @@
 <file path=customXml/item1.xml><?xml version="1.0" encoding="utf-8"?>
 <CoverPageProperties xmlns="http://schemas.microsoft.com/office/2006/coverPageProps">
   <PublishDate/>
-  <Abstract>The Realization Document explains how the actual project will be developed</Abstract>
+  <Abstract>The</Abstract>
   <CompanyAddress/>
   <CompanyPhone/>
   <CompanyFax/>
@@ -3809,7 +4717,7 @@
 </file>
 
 <file path=customXml/itemProps2.xml><?xml version="1.0" encoding="utf-8"?>
-<ds:datastoreItem xmlns:ds="http://schemas.openxmlformats.org/officeDocument/2006/customXml" ds:itemID="{665BC499-6AF4-4443-AF62-9C0663BE2F55}">
+<ds:datastoreItem xmlns:ds="http://schemas.openxmlformats.org/officeDocument/2006/customXml" ds:itemID="{000896A0-3B2B-4626-A0F9-67305C5AE47E}">
   <ds:schemaRefs>
     <ds:schemaRef ds:uri="http://schemas.openxmlformats.org/officeDocument/2006/bibliography"/>
   </ds:schemaRefs>

</xml_diff>